<commit_message>
Updated Test cases for Create Aliquot and Create Multiple Specimen
SVN-Revision: 25563
</commit_message>
<xml_diff>
--- a/TestCases/Manual/9598_ADD_Multiple_specimen_Outside_CP.docx
+++ b/TestCases/Manual/9598_ADD_Multiple_specimen_Outside_CP.docx
@@ -154,7 +154,28 @@
           <w:sz w:val="24"/>
           <w:szCs w:val="24"/>
         </w:rPr>
-        <w:t xml:space="preserve">Test to ensure that multiple specimens can be added outside the CP from Add multiple specimen </w:t>
+        <w:t xml:space="preserve">Test to ensure that multiple specimens can be added outside the CP from Add multiple </w:t>
+      </w:r>
+      <w:r>
+        <w:rPr>
+          <w:sz w:val="24"/>
+          <w:szCs w:val="24"/>
+        </w:rPr>
+        <w:t>specimen</w:t>
+      </w:r>
+      <w:r>
+        <w:rPr>
+          <w:sz w:val="24"/>
+          <w:szCs w:val="24"/>
+        </w:rPr>
+        <w:t>s’</w:t>
+      </w:r>
+      <w:r>
+        <w:rPr>
+          <w:sz w:val="24"/>
+          <w:szCs w:val="24"/>
+        </w:rPr>
+        <w:t xml:space="preserve"> </w:t>
       </w:r>
       <w:r>
         <w:rPr>
@@ -207,10 +228,32 @@
     </w:p>
     <w:p>
       <w:pPr>
-        <w:spacing w:after="0"/>
-      </w:pPr>
-      <w:r>
-        <w:t>MySQL: https://ncisvn.nci.nih.gov/svn/catissue_persistent/caTissue Database Dump/v2.0/MySQL and deploy application.</w:t>
+        <w:autoSpaceDE w:val="0"/>
+        <w:autoSpaceDN w:val="0"/>
+        <w:adjustRightInd w:val="0"/>
+        <w:spacing w:after="0" w:line="240" w:lineRule="auto"/>
+        <w:rPr>
+          <w:rFonts w:ascii="Courier New" w:hAnsi="Courier New" w:cs="Courier New"/>
+          <w:sz w:val="20"/>
+          <w:szCs w:val="20"/>
+        </w:rPr>
+      </w:pPr>
+      <w:r>
+        <w:t>MySQL: https://ncisvn.nci.nih.gov/svn/catissue_persistent/caTissue Database Dump/v2</w:t>
+      </w:r>
+      <w:r>
+        <w:t>.0/MySQL and deploy application with label generator ON for specimens “</w:t>
+      </w:r>
+      <w:r>
+        <w:t>edu.wustl.catissuecore.namegenerator.DefaultSpecimenLabelGenerator</w:t>
+      </w:r>
+      <w:r>
+        <w:rPr>
+          <w:rFonts w:ascii="Courier New" w:hAnsi="Courier New" w:cs="Courier New"/>
+          <w:sz w:val="20"/>
+          <w:szCs w:val="20"/>
+        </w:rPr>
+        <w:t>”</w:t>
       </w:r>
     </w:p>
     <w:p>
@@ -276,7 +319,14 @@
           <w:sz w:val="24"/>
           <w:szCs w:val="24"/>
         </w:rPr>
-        <w:t xml:space="preserve">  and password as Test!@#.</w:t>
+        <w:t xml:space="preserve">  and password as Test123</w:t>
+      </w:r>
+      <w:r>
+        <w:rPr>
+          <w:sz w:val="24"/>
+          <w:szCs w:val="24"/>
+        </w:rPr>
+        <w:t>.</w:t>
       </w:r>
     </w:p>
     <w:p>
@@ -298,7 +348,21 @@
           <w:sz w:val="24"/>
           <w:szCs w:val="24"/>
         </w:rPr>
-        <w:t>Navigate to Biospecimen Data &gt;&gt; Specimen &gt;&gt; Multiple Specimen.</w:t>
+        <w:t>Navigate to Biospecimen Data &gt;&gt; Specimen &gt;&gt; Multiple Specimen</w:t>
+      </w:r>
+      <w:r>
+        <w:rPr>
+          <w:sz w:val="24"/>
+          <w:szCs w:val="24"/>
+        </w:rPr>
+        <w:t xml:space="preserve"> page</w:t>
+      </w:r>
+      <w:r>
+        <w:rPr>
+          <w:sz w:val="24"/>
+          <w:szCs w:val="24"/>
+        </w:rPr>
+        <w:t>.</w:t>
       </w:r>
     </w:p>
     <w:p>
@@ -539,7 +603,7 @@
                 <w:sz w:val="24"/>
                 <w:szCs w:val="24"/>
               </w:rPr>
-              <w:t>Tissue</w:t>
+              <w:t>Molecular</w:t>
             </w:r>
           </w:p>
         </w:tc>
@@ -603,7 +667,7 @@
                 <w:sz w:val="24"/>
                 <w:szCs w:val="24"/>
               </w:rPr>
-              <w:t>Frozen Tissue</w:t>
+              <w:t>DNA</w:t>
             </w:r>
           </w:p>
         </w:tc>
@@ -935,7 +999,7 @@
                 <w:sz w:val="24"/>
                 <w:szCs w:val="24"/>
               </w:rPr>
-              <w:t>10</w:t>
+              <w:t>2.75</w:t>
             </w:r>
           </w:p>
         </w:tc>
@@ -999,30 +1063,30 @@
                 <w:sz w:val="24"/>
                 <w:szCs w:val="24"/>
               </w:rPr>
+              <w:t>0.001</w:t>
+            </w:r>
+          </w:p>
+        </w:tc>
+        <w:tc>
+          <w:tcPr>
+            <w:tcW w:w="0" w:type="auto"/>
+          </w:tcPr>
+          <w:p>
+            <w:pPr>
+              <w:rPr>
+                <w:sz w:val="24"/>
+                <w:szCs w:val="24"/>
+              </w:rPr>
+            </w:pPr>
+            <w:r>
+              <w:rPr>
+                <w:sz w:val="24"/>
+                <w:szCs w:val="24"/>
+              </w:rPr>
               <w:t>0 (disabled)</w:t>
             </w:r>
           </w:p>
         </w:tc>
-        <w:tc>
-          <w:tcPr>
-            <w:tcW w:w="0" w:type="auto"/>
-          </w:tcPr>
-          <w:p>
-            <w:pPr>
-              <w:rPr>
-                <w:sz w:val="24"/>
-                <w:szCs w:val="24"/>
-              </w:rPr>
-            </w:pPr>
-            <w:r>
-              <w:rPr>
-                <w:sz w:val="24"/>
-                <w:szCs w:val="24"/>
-              </w:rPr>
-              <w:t>0 (disabled)</w:t>
-            </w:r>
-          </w:p>
-        </w:tc>
       </w:tr>
       <w:tr>
         <w:tc>
@@ -1063,27 +1127,27 @@
                 <w:sz w:val="24"/>
                 <w:szCs w:val="24"/>
               </w:rPr>
-              <w:t>Auto</w:t>
-            </w:r>
-          </w:p>
-        </w:tc>
-        <w:tc>
-          <w:tcPr>
-            <w:tcW w:w="0" w:type="auto"/>
-          </w:tcPr>
-          <w:p>
-            <w:pPr>
-              <w:rPr>
-                <w:sz w:val="24"/>
-                <w:szCs w:val="24"/>
-              </w:rPr>
-            </w:pPr>
-            <w:r>
-              <w:rPr>
-                <w:sz w:val="24"/>
-                <w:szCs w:val="24"/>
-              </w:rPr>
-              <w:t>Auto</w:t>
+              <w:t>Manual</w:t>
+            </w:r>
+          </w:p>
+        </w:tc>
+        <w:tc>
+          <w:tcPr>
+            <w:tcW w:w="0" w:type="auto"/>
+          </w:tcPr>
+          <w:p>
+            <w:pPr>
+              <w:rPr>
+                <w:sz w:val="24"/>
+                <w:szCs w:val="24"/>
+              </w:rPr>
+            </w:pPr>
+            <w:r>
+              <w:rPr>
+                <w:sz w:val="24"/>
+                <w:szCs w:val="24"/>
+              </w:rPr>
+              <w:t>Manual</w:t>
             </w:r>
           </w:p>
         </w:tc>
@@ -1127,30 +1191,30 @@
                 <w:sz w:val="24"/>
                 <w:szCs w:val="24"/>
               </w:rPr>
+              <w:t>Molecular Specimen Outside cp</w:t>
+            </w:r>
+          </w:p>
+        </w:tc>
+        <w:tc>
+          <w:tcPr>
+            <w:tcW w:w="0" w:type="auto"/>
+          </w:tcPr>
+          <w:p>
+            <w:pPr>
+              <w:rPr>
+                <w:sz w:val="24"/>
+                <w:szCs w:val="24"/>
+              </w:rPr>
+            </w:pPr>
+            <w:r>
+              <w:rPr>
+                <w:sz w:val="24"/>
+                <w:szCs w:val="24"/>
+              </w:rPr>
               <w:t>Specimen Outside cp</w:t>
             </w:r>
           </w:p>
         </w:tc>
-        <w:tc>
-          <w:tcPr>
-            <w:tcW w:w="0" w:type="auto"/>
-          </w:tcPr>
-          <w:p>
-            <w:pPr>
-              <w:rPr>
-                <w:sz w:val="24"/>
-                <w:szCs w:val="24"/>
-              </w:rPr>
-            </w:pPr>
-            <w:r>
-              <w:rPr>
-                <w:sz w:val="24"/>
-                <w:szCs w:val="24"/>
-              </w:rPr>
-              <w:t>Specimen Outside cp</w:t>
-            </w:r>
-          </w:p>
-        </w:tc>
       </w:tr>
       <w:tr>
         <w:tc>
@@ -1310,7 +1374,6 @@
           <w:p>
             <w:pPr>
               <w:rPr>
-                <w:b/>
                 <w:sz w:val="24"/>
                 <w:szCs w:val="24"/>
               </w:rPr>
@@ -1653,7 +1716,7 @@
                 <w:sz w:val="24"/>
                 <w:szCs w:val="24"/>
               </w:rPr>
-              <w:t>Molecular</w:t>
+              <w:t>Tissue</w:t>
             </w:r>
           </w:p>
         </w:tc>
@@ -1697,7 +1760,7 @@
                 <w:sz w:val="24"/>
                 <w:szCs w:val="24"/>
               </w:rPr>
-              <w:t>DNA</w:t>
+              <w:t>Frozen Tissue</w:t>
             </w:r>
           </w:p>
         </w:tc>
@@ -1923,12 +1986,15 @@
                 <w:sz w:val="24"/>
                 <w:szCs w:val="24"/>
               </w:rPr>
-              <w:t>2.75</w:t>
-            </w:r>
-          </w:p>
-        </w:tc>
-      </w:tr>
-      <w:tr>
+              <w:t>10</w:t>
+            </w:r>
+          </w:p>
+        </w:tc>
+      </w:tr>
+      <w:tr>
+        <w:trPr>
+          <w:trHeight w:val="287"/>
+        </w:trPr>
         <w:tc>
           <w:tcPr>
             <w:tcW w:w="0" w:type="auto"/>
@@ -1967,7 +2033,7 @@
                 <w:sz w:val="24"/>
                 <w:szCs w:val="24"/>
               </w:rPr>
-              <w:t>0.001</w:t>
+              <w:t>0 (disabled)</w:t>
             </w:r>
           </w:p>
         </w:tc>
@@ -2011,7 +2077,7 @@
                 <w:sz w:val="24"/>
                 <w:szCs w:val="24"/>
               </w:rPr>
-              <w:t>Manual</w:t>
+              <w:t>Auto</w:t>
             </w:r>
           </w:p>
         </w:tc>
@@ -2055,7 +2121,7 @@
                 <w:sz w:val="24"/>
                 <w:szCs w:val="24"/>
               </w:rPr>
-              <w:t>Molecular Specimen Outside cp</w:t>
+              <w:t>Specimen Outside cp</w:t>
             </w:r>
           </w:p>
         </w:tc>
@@ -2223,7 +2289,6 @@
           <w:p>
             <w:pPr>
               <w:rPr>
-                <w:b/>
                 <w:sz w:val="24"/>
                 <w:szCs w:val="24"/>
               </w:rPr>
@@ -2272,6 +2337,427 @@
             <w:pPr>
               <w:rPr>
                 <w:b/>
+                <w:sz w:val="24"/>
+                <w:szCs w:val="24"/>
+              </w:rPr>
+            </w:pPr>
+            <w:r>
+              <w:rPr>
+                <w:sz w:val="24"/>
+                <w:szCs w:val="24"/>
+              </w:rPr>
+              <w:t>Yes</w:t>
+            </w:r>
+          </w:p>
+        </w:tc>
+      </w:tr>
+    </w:tbl>
+    <w:p>
+      <w:pPr>
+        <w:rPr>
+          <w:sz w:val="24"/>
+          <w:szCs w:val="24"/>
+        </w:rPr>
+      </w:pPr>
+    </w:p>
+    <w:p>
+      <w:pPr>
+        <w:rPr>
+          <w:sz w:val="24"/>
+          <w:szCs w:val="24"/>
+        </w:rPr>
+      </w:pPr>
+      <w:r>
+        <w:rPr>
+          <w:sz w:val="24"/>
+          <w:szCs w:val="24"/>
+        </w:rPr>
+        <w:t>Create Derived Specimen details:</w:t>
+      </w:r>
+    </w:p>
+    <w:tbl>
+      <w:tblPr>
+        <w:tblStyle w:val="TableGrid"/>
+        <w:tblW w:w="0" w:type="auto"/>
+        <w:tblLook w:val="04A0"/>
+      </w:tblPr>
+      <w:tblGrid>
+        <w:gridCol w:w="2898"/>
+        <w:gridCol w:w="4320"/>
+      </w:tblGrid>
+      <w:tr>
+        <w:tc>
+          <w:tcPr>
+            <w:tcW w:w="2898" w:type="dxa"/>
+          </w:tcPr>
+          <w:p>
+            <w:pPr>
+              <w:rPr>
+                <w:sz w:val="24"/>
+                <w:szCs w:val="24"/>
+              </w:rPr>
+            </w:pPr>
+          </w:p>
+        </w:tc>
+        <w:tc>
+          <w:tcPr>
+            <w:tcW w:w="4320" w:type="dxa"/>
+          </w:tcPr>
+          <w:p>
+            <w:pPr>
+              <w:rPr>
+                <w:sz w:val="24"/>
+                <w:szCs w:val="24"/>
+              </w:rPr>
+            </w:pPr>
+            <w:r>
+              <w:rPr>
+                <w:sz w:val="24"/>
+                <w:szCs w:val="24"/>
+              </w:rPr>
+              <w:t>Derivative for Specimen3</w:t>
+            </w:r>
+          </w:p>
+        </w:tc>
+      </w:tr>
+      <w:tr>
+        <w:tc>
+          <w:tcPr>
+            <w:tcW w:w="2898" w:type="dxa"/>
+          </w:tcPr>
+          <w:p>
+            <w:pPr>
+              <w:rPr>
+                <w:b/>
+                <w:sz w:val="24"/>
+                <w:szCs w:val="24"/>
+              </w:rPr>
+            </w:pPr>
+            <w:r>
+              <w:rPr>
+                <w:b/>
+                <w:sz w:val="24"/>
+                <w:szCs w:val="24"/>
+              </w:rPr>
+              <w:t>Class</w:t>
+            </w:r>
+          </w:p>
+        </w:tc>
+        <w:tc>
+          <w:tcPr>
+            <w:tcW w:w="4320" w:type="dxa"/>
+          </w:tcPr>
+          <w:p>
+            <w:pPr>
+              <w:rPr>
+                <w:sz w:val="24"/>
+                <w:szCs w:val="24"/>
+              </w:rPr>
+            </w:pPr>
+            <w:r>
+              <w:rPr>
+                <w:sz w:val="24"/>
+                <w:szCs w:val="24"/>
+              </w:rPr>
+              <w:t>Molecular</w:t>
+            </w:r>
+          </w:p>
+        </w:tc>
+      </w:tr>
+      <w:tr>
+        <w:tc>
+          <w:tcPr>
+            <w:tcW w:w="2898" w:type="dxa"/>
+          </w:tcPr>
+          <w:p>
+            <w:pPr>
+              <w:rPr>
+                <w:b/>
+                <w:sz w:val="24"/>
+                <w:szCs w:val="24"/>
+              </w:rPr>
+            </w:pPr>
+            <w:r>
+              <w:rPr>
+                <w:b/>
+                <w:sz w:val="24"/>
+                <w:szCs w:val="24"/>
+              </w:rPr>
+              <w:t>Type</w:t>
+            </w:r>
+          </w:p>
+        </w:tc>
+        <w:tc>
+          <w:tcPr>
+            <w:tcW w:w="4320" w:type="dxa"/>
+          </w:tcPr>
+          <w:p>
+            <w:pPr>
+              <w:rPr>
+                <w:sz w:val="24"/>
+                <w:szCs w:val="24"/>
+              </w:rPr>
+            </w:pPr>
+            <w:r>
+              <w:rPr>
+                <w:sz w:val="24"/>
+                <w:szCs w:val="24"/>
+              </w:rPr>
+              <w:t>cDNA</w:t>
+            </w:r>
+          </w:p>
+        </w:tc>
+      </w:tr>
+      <w:tr>
+        <w:tc>
+          <w:tcPr>
+            <w:tcW w:w="2898" w:type="dxa"/>
+          </w:tcPr>
+          <w:p>
+            <w:pPr>
+              <w:rPr>
+                <w:b/>
+                <w:sz w:val="24"/>
+                <w:szCs w:val="24"/>
+              </w:rPr>
+            </w:pPr>
+            <w:r>
+              <w:rPr>
+                <w:b/>
+                <w:sz w:val="24"/>
+                <w:szCs w:val="24"/>
+              </w:rPr>
+              <w:t>Created on</w:t>
+            </w:r>
+          </w:p>
+        </w:tc>
+        <w:tc>
+          <w:tcPr>
+            <w:tcW w:w="4320" w:type="dxa"/>
+          </w:tcPr>
+          <w:p>
+            <w:pPr>
+              <w:rPr>
+                <w:sz w:val="24"/>
+                <w:szCs w:val="24"/>
+              </w:rPr>
+            </w:pPr>
+            <w:r>
+              <w:rPr>
+                <w:sz w:val="24"/>
+                <w:szCs w:val="24"/>
+              </w:rPr>
+              <w:t>Current Date</w:t>
+            </w:r>
+          </w:p>
+        </w:tc>
+      </w:tr>
+      <w:tr>
+        <w:tc>
+          <w:tcPr>
+            <w:tcW w:w="2898" w:type="dxa"/>
+          </w:tcPr>
+          <w:p>
+            <w:pPr>
+              <w:rPr>
+                <w:b/>
+                <w:sz w:val="24"/>
+                <w:szCs w:val="24"/>
+              </w:rPr>
+            </w:pPr>
+            <w:r>
+              <w:rPr>
+                <w:b/>
+                <w:sz w:val="24"/>
+                <w:szCs w:val="24"/>
+              </w:rPr>
+              <w:t>Concentration</w:t>
+            </w:r>
+          </w:p>
+        </w:tc>
+        <w:tc>
+          <w:tcPr>
+            <w:tcW w:w="4320" w:type="dxa"/>
+          </w:tcPr>
+          <w:p>
+            <w:pPr>
+              <w:rPr>
+                <w:sz w:val="24"/>
+                <w:szCs w:val="24"/>
+              </w:rPr>
+            </w:pPr>
+            <w:r>
+              <w:rPr>
+                <w:sz w:val="24"/>
+                <w:szCs w:val="24"/>
+              </w:rPr>
+              <w:t>0.0005</w:t>
+            </w:r>
+          </w:p>
+        </w:tc>
+      </w:tr>
+      <w:tr>
+        <w:tc>
+          <w:tcPr>
+            <w:tcW w:w="2898" w:type="dxa"/>
+          </w:tcPr>
+          <w:p>
+            <w:pPr>
+              <w:rPr>
+                <w:b/>
+                <w:sz w:val="24"/>
+                <w:szCs w:val="24"/>
+              </w:rPr>
+            </w:pPr>
+            <w:r>
+              <w:rPr>
+                <w:b/>
+                <w:sz w:val="24"/>
+                <w:szCs w:val="24"/>
+              </w:rPr>
+              <w:t>Quantity</w:t>
+            </w:r>
+          </w:p>
+        </w:tc>
+        <w:tc>
+          <w:tcPr>
+            <w:tcW w:w="4320" w:type="dxa"/>
+          </w:tcPr>
+          <w:p>
+            <w:pPr>
+              <w:rPr>
+                <w:sz w:val="24"/>
+                <w:szCs w:val="24"/>
+              </w:rPr>
+            </w:pPr>
+            <w:r>
+              <w:rPr>
+                <w:sz w:val="24"/>
+                <w:szCs w:val="24"/>
+              </w:rPr>
+              <w:t>0.8</w:t>
+            </w:r>
+          </w:p>
+        </w:tc>
+      </w:tr>
+      <w:tr>
+        <w:tc>
+          <w:tcPr>
+            <w:tcW w:w="2898" w:type="dxa"/>
+          </w:tcPr>
+          <w:p>
+            <w:pPr>
+              <w:rPr>
+                <w:b/>
+                <w:sz w:val="24"/>
+                <w:szCs w:val="24"/>
+              </w:rPr>
+            </w:pPr>
+            <w:r>
+              <w:rPr>
+                <w:b/>
+                <w:sz w:val="24"/>
+                <w:szCs w:val="24"/>
+              </w:rPr>
+              <w:t>Storage</w:t>
+            </w:r>
+          </w:p>
+        </w:tc>
+        <w:tc>
+          <w:tcPr>
+            <w:tcW w:w="4320" w:type="dxa"/>
+          </w:tcPr>
+          <w:p>
+            <w:pPr>
+              <w:rPr>
+                <w:sz w:val="24"/>
+                <w:szCs w:val="24"/>
+              </w:rPr>
+            </w:pPr>
+            <w:r>
+              <w:rPr>
+                <w:sz w:val="24"/>
+                <w:szCs w:val="24"/>
+              </w:rPr>
+              <w:t>Auto</w:t>
+            </w:r>
+          </w:p>
+        </w:tc>
+      </w:tr>
+      <w:tr>
+        <w:tc>
+          <w:tcPr>
+            <w:tcW w:w="2898" w:type="dxa"/>
+          </w:tcPr>
+          <w:p>
+            <w:pPr>
+              <w:rPr>
+                <w:b/>
+                <w:sz w:val="24"/>
+                <w:szCs w:val="24"/>
+              </w:rPr>
+            </w:pPr>
+            <w:r>
+              <w:rPr>
+                <w:b/>
+                <w:sz w:val="24"/>
+                <w:szCs w:val="24"/>
+              </w:rPr>
+              <w:t>Comment</w:t>
+            </w:r>
+          </w:p>
+        </w:tc>
+        <w:tc>
+          <w:tcPr>
+            <w:tcW w:w="4320" w:type="dxa"/>
+          </w:tcPr>
+          <w:p>
+            <w:pPr>
+              <w:rPr>
+                <w:sz w:val="24"/>
+                <w:szCs w:val="24"/>
+              </w:rPr>
+            </w:pPr>
+            <w:r>
+              <w:rPr>
+                <w:sz w:val="24"/>
+                <w:szCs w:val="24"/>
+              </w:rPr>
+              <w:t>Derivative created from Multiple Specimen Page outside CP</w:t>
+            </w:r>
+          </w:p>
+        </w:tc>
+      </w:tr>
+      <w:tr>
+        <w:tc>
+          <w:tcPr>
+            <w:tcW w:w="2898" w:type="dxa"/>
+          </w:tcPr>
+          <w:p>
+            <w:pPr>
+              <w:rPr>
+                <w:b/>
+                <w:sz w:val="24"/>
+                <w:szCs w:val="24"/>
+              </w:rPr>
+            </w:pPr>
+            <w:r>
+              <w:rPr>
+                <w:b/>
+                <w:sz w:val="24"/>
+                <w:szCs w:val="24"/>
+              </w:rPr>
+              <w:t>External Identifier</w:t>
+            </w:r>
+          </w:p>
+        </w:tc>
+        <w:tc>
+          <w:tcPr>
+            <w:tcW w:w="4320" w:type="dxa"/>
+          </w:tcPr>
+          <w:p>
+            <w:pPr>
+              <w:rPr>
                 <w:sz w:val="24"/>
                 <w:szCs w:val="24"/>
               </w:rPr>
@@ -2313,7 +2799,22 @@
           <w:sz w:val="24"/>
           <w:szCs w:val="24"/>
         </w:rPr>
-        <w:t>Once the details of Specimen 3 are entered check the check box for Specimen 3 and also the individual check boxes which are present just before the respective attribute names.</w:t>
+        <w:t xml:space="preserve">Click on </w:t>
+      </w:r>
+      <w:r>
+        <w:rPr>
+          <w:b/>
+          <w:sz w:val="24"/>
+          <w:szCs w:val="24"/>
+        </w:rPr>
+        <w:t>Add More</w:t>
+      </w:r>
+      <w:r>
+        <w:rPr>
+          <w:sz w:val="24"/>
+          <w:szCs w:val="24"/>
+        </w:rPr>
+        <w:t xml:space="preserve"> button to add Speicmen4.</w:t>
       </w:r>
     </w:p>
     <w:p>
@@ -2334,22 +2835,14 @@
           <w:sz w:val="24"/>
           <w:szCs w:val="24"/>
         </w:rPr>
-        <w:t xml:space="preserve">Click on </w:t>
-      </w:r>
-      <w:r>
-        <w:rPr>
-          <w:b/>
-          <w:sz w:val="24"/>
-          <w:szCs w:val="24"/>
-        </w:rPr>
-        <w:t>Copy</w:t>
-      </w:r>
-      <w:r>
-        <w:rPr>
-          <w:sz w:val="24"/>
-          <w:szCs w:val="24"/>
-        </w:rPr>
-        <w:t>. (Refer the expected output)</w:t>
+        <w:t>C</w:t>
+      </w:r>
+      <w:r>
+        <w:rPr>
+          <w:sz w:val="24"/>
+          <w:szCs w:val="24"/>
+        </w:rPr>
+        <w:t>heck the check box for Specimen 3 and the individual check boxes which are present just before the respective attribute names.</w:t>
       </w:r>
     </w:p>
     <w:p>
@@ -2370,7 +2863,7 @@
           <w:sz w:val="24"/>
           <w:szCs w:val="24"/>
         </w:rPr>
-        <w:t xml:space="preserve">Check the Specimen 4 check box and now click on </w:t>
+        <w:t xml:space="preserve">Click on </w:t>
       </w:r>
       <w:r>
         <w:rPr>
@@ -2378,14 +2871,14 @@
           <w:sz w:val="24"/>
           <w:szCs w:val="24"/>
         </w:rPr>
-        <w:t>Paste</w:t>
-      </w:r>
-      <w:r>
-        <w:rPr>
-          <w:sz w:val="24"/>
-          <w:szCs w:val="24"/>
-        </w:rPr>
-        <w:t xml:space="preserve"> Button. (Refer the expected output)</w:t>
+        <w:t>Copy</w:t>
+      </w:r>
+      <w:r>
+        <w:rPr>
+          <w:sz w:val="24"/>
+          <w:szCs w:val="24"/>
+        </w:rPr>
+        <w:t>. (Refer the expected output)</w:t>
       </w:r>
     </w:p>
     <w:p>
@@ -2406,7 +2899,7 @@
           <w:sz w:val="24"/>
           <w:szCs w:val="24"/>
         </w:rPr>
-        <w:t xml:space="preserve">Click on </w:t>
+        <w:t xml:space="preserve">Check the Specimen 4 check box and click on </w:t>
       </w:r>
       <w:r>
         <w:rPr>
@@ -2414,14 +2907,14 @@
           <w:sz w:val="24"/>
           <w:szCs w:val="24"/>
         </w:rPr>
-        <w:t>Submit</w:t>
-      </w:r>
-      <w:r>
-        <w:rPr>
-          <w:sz w:val="24"/>
-          <w:szCs w:val="24"/>
-        </w:rPr>
-        <w:t xml:space="preserve"> Button. (Refer the expected Output).</w:t>
+        <w:t>Paste</w:t>
+      </w:r>
+      <w:r>
+        <w:rPr>
+          <w:sz w:val="24"/>
+          <w:szCs w:val="24"/>
+        </w:rPr>
+        <w:t xml:space="preserve"> Button. (Refer the expected output)</w:t>
       </w:r>
     </w:p>
     <w:p>
@@ -2439,18 +2932,25 @@
       </w:pPr>
       <w:r>
         <w:rPr>
+          <w:sz w:val="24"/>
+          <w:szCs w:val="24"/>
+        </w:rPr>
+        <w:t xml:space="preserve">Click on </w:t>
+      </w:r>
+      <w:r>
+        <w:rPr>
           <w:b/>
           <w:sz w:val="24"/>
           <w:szCs w:val="24"/>
         </w:rPr>
-        <w:t>Specimen Details</w:t>
-      </w:r>
-      <w:r>
-        <w:rPr>
-          <w:sz w:val="24"/>
-          <w:szCs w:val="24"/>
-        </w:rPr>
-        <w:t xml:space="preserve"> page should be displayed enter the storage positions for manually stored specimens.</w:t>
+        <w:t>Submit</w:t>
+      </w:r>
+      <w:r>
+        <w:rPr>
+          <w:sz w:val="24"/>
+          <w:szCs w:val="24"/>
+        </w:rPr>
+        <w:t xml:space="preserve"> Button. (Refer the expected Output).</w:t>
       </w:r>
     </w:p>
     <w:p>
@@ -2471,22 +2971,36 @@
           <w:sz w:val="24"/>
           <w:szCs w:val="24"/>
         </w:rPr>
-        <w:t xml:space="preserve">Click on </w:t>
-      </w:r>
-      <w:r>
-        <w:rPr>
-          <w:b/>
-          <w:sz w:val="24"/>
-          <w:szCs w:val="24"/>
-        </w:rPr>
-        <w:t>Submit</w:t>
-      </w:r>
-      <w:r>
-        <w:rPr>
-          <w:sz w:val="24"/>
-          <w:szCs w:val="24"/>
-        </w:rPr>
-        <w:t>. (Refer the expected Output).</w:t>
+        <w:lastRenderedPageBreak/>
+        <w:t xml:space="preserve">Select </w:t>
+      </w:r>
+      <w:r>
+        <w:rPr>
+          <w:sz w:val="24"/>
+          <w:szCs w:val="24"/>
+        </w:rPr>
+        <w:t>Storage container “</w:t>
+      </w:r>
+      <w:r>
+        <w:rPr>
+          <w:sz w:val="24"/>
+          <w:szCs w:val="24"/>
+        </w:rPr>
+        <w:t>Harris BU 1</w:t>
+      </w:r>
+      <w:r>
+        <w:rPr>
+          <w:sz w:val="24"/>
+          <w:szCs w:val="24"/>
+        </w:rPr>
+        <w:t xml:space="preserve"> (1, 1)” of “Laboratory for Translational Pathology” site for Specimen1 using map button</w:t>
+      </w:r>
+      <w:r>
+        <w:rPr>
+          <w:sz w:val="24"/>
+          <w:szCs w:val="24"/>
+        </w:rPr>
+        <w:t>.</w:t>
       </w:r>
     </w:p>
     <w:p>
@@ -2507,65 +3021,81 @@
           <w:sz w:val="24"/>
           <w:szCs w:val="24"/>
         </w:rPr>
-        <w:t xml:space="preserve">Click on </w:t>
-      </w:r>
-      <w:r>
-        <w:rPr>
-          <w:b/>
-          <w:sz w:val="24"/>
-          <w:szCs w:val="24"/>
-        </w:rPr>
-        <w:t>Submit</w:t>
-      </w:r>
-      <w:r>
-        <w:rPr>
-          <w:sz w:val="24"/>
-          <w:szCs w:val="24"/>
-        </w:rPr>
-        <w:t>. (Refer the expected Output).</w:t>
+        <w:t>Click on “Apply First To All”. (Refer Expected Output)</w:t>
       </w:r>
     </w:p>
     <w:p>
       <w:pPr>
         <w:pStyle w:val="ListParagraph"/>
+        <w:numPr>
+          <w:ilvl w:val="0"/>
+          <w:numId w:val="2"/>
+        </w:numPr>
         <w:ind w:left="360"/>
         <w:rPr>
           <w:sz w:val="24"/>
           <w:szCs w:val="24"/>
         </w:rPr>
       </w:pPr>
+      <w:r>
+        <w:rPr>
+          <w:sz w:val="24"/>
+          <w:szCs w:val="24"/>
+        </w:rPr>
+        <w:t>Select Auto allocation for Specimen3 and Specimen4. (Refer Expected Output)</w:t>
+      </w:r>
     </w:p>
     <w:p>
       <w:pPr>
+        <w:pStyle w:val="ListParagraph"/>
+        <w:numPr>
+          <w:ilvl w:val="0"/>
+          <w:numId w:val="2"/>
+        </w:numPr>
+        <w:ind w:left="360"/>
+        <w:rPr>
+          <w:sz w:val="24"/>
+          <w:szCs w:val="24"/>
+        </w:rPr>
+      </w:pPr>
+      <w:r>
+        <w:rPr>
+          <w:sz w:val="24"/>
+          <w:szCs w:val="24"/>
+        </w:rPr>
+        <w:t xml:space="preserve">Click on </w:t>
+      </w:r>
+      <w:r>
         <w:rPr>
           <w:b/>
           <w:sz w:val="24"/>
           <w:szCs w:val="24"/>
         </w:rPr>
-      </w:pPr>
-      <w:r>
-        <w:rPr>
-          <w:b/>
-          <w:sz w:val="24"/>
-          <w:szCs w:val="24"/>
-        </w:rPr>
-        <w:t>Expected Output:</w:t>
+        <w:t>Submit</w:t>
+      </w:r>
+      <w:r>
+        <w:rPr>
+          <w:sz w:val="24"/>
+          <w:szCs w:val="24"/>
+        </w:rPr>
+        <w:t>. (Refer the expected Output).</w:t>
       </w:r>
     </w:p>
     <w:p>
       <w:pPr>
-        <w:spacing w:after="0"/>
-        <w:rPr>
-          <w:sz w:val="24"/>
-          <w:szCs w:val="24"/>
-        </w:rPr>
-      </w:pPr>
-      <w:r>
-        <w:rPr>
-          <w:sz w:val="24"/>
-          <w:szCs w:val="24"/>
-        </w:rPr>
-        <w:t xml:space="preserve">2) A page should be displayed with the following </w:t>
+        <w:rPr>
+          <w:b/>
+          <w:sz w:val="24"/>
+          <w:szCs w:val="24"/>
+        </w:rPr>
+      </w:pPr>
+      <w:r>
+        <w:rPr>
+          <w:b/>
+          <w:sz w:val="24"/>
+          <w:szCs w:val="24"/>
+        </w:rPr>
+        <w:t>Expected Output:</w:t>
       </w:r>
     </w:p>
     <w:p>
@@ -2581,7 +3111,7 @@
           <w:sz w:val="24"/>
           <w:szCs w:val="24"/>
         </w:rPr>
-        <w:t>Do you want to create New Specimen or Derived Specimen? With New Specimen (selected default) and Derived Specimen radio buttons.</w:t>
+        <w:t xml:space="preserve">2) A page should be displayed with the following </w:t>
       </w:r>
     </w:p>
     <w:p>
@@ -2594,18 +3124,10 @@
       </w:pPr>
       <w:r>
         <w:rPr>
-          <w:b/>
-          <w:sz w:val="24"/>
-          <w:szCs w:val="24"/>
-        </w:rPr>
-        <w:t>Copy, Paste, Add More, Delete and Submit Buttons</w:t>
-      </w:r>
-      <w:r>
-        <w:rPr>
-          <w:sz w:val="24"/>
-          <w:szCs w:val="24"/>
-        </w:rPr>
-        <w:t>.</w:t>
+          <w:sz w:val="24"/>
+          <w:szCs w:val="24"/>
+        </w:rPr>
+        <w:t>Do you want to create New Specimen or Derived Specimen? With New Specimen (selected default) and Derived Specimen radio buttons.</w:t>
       </w:r>
     </w:p>
     <w:p>
@@ -2618,10 +3140,18 @@
       </w:pPr>
       <w:r>
         <w:rPr>
-          <w:sz w:val="24"/>
-          <w:szCs w:val="24"/>
-        </w:rPr>
-        <w:t>3) Addition Specimen 2 should be displayed.</w:t>
+          <w:b/>
+          <w:sz w:val="24"/>
+          <w:szCs w:val="24"/>
+        </w:rPr>
+        <w:t>Copy, Paste, Add More, Delete and Submit Buttons</w:t>
+      </w:r>
+      <w:r>
+        <w:rPr>
+          <w:sz w:val="24"/>
+          <w:szCs w:val="24"/>
+        </w:rPr>
+        <w:t>.</w:t>
       </w:r>
     </w:p>
     <w:p>
@@ -2637,7 +3167,22 @@
           <w:sz w:val="24"/>
           <w:szCs w:val="24"/>
         </w:rPr>
-        <w:lastRenderedPageBreak/>
+        <w:t>3) Addition Specimen 2 should be displayed.</w:t>
+      </w:r>
+    </w:p>
+    <w:p>
+      <w:pPr>
+        <w:spacing w:after="0"/>
+        <w:rPr>
+          <w:sz w:val="24"/>
+          <w:szCs w:val="24"/>
+        </w:rPr>
+      </w:pPr>
+      <w:r>
+        <w:rPr>
+          <w:sz w:val="24"/>
+          <w:szCs w:val="24"/>
+        </w:rPr>
         <w:t>5) Additional Specimen 3 should be displayed.</w:t>
       </w:r>
     </w:p>
@@ -4324,6 +4869,7 @@
           <w:sz w:val="24"/>
           <w:szCs w:val="24"/>
         </w:rPr>
+        <w:lastRenderedPageBreak/>
         <w:t>Note:</w:t>
       </w:r>
     </w:p>
@@ -4341,13 +4887,6 @@
       </w:pPr>
       <w:r>
         <w:rPr>
-          <w:sz w:val="24"/>
-          <w:szCs w:val="24"/>
-        </w:rPr>
-        <w:t xml:space="preserve"> </w:t>
-      </w:r>
-      <w:r>
-        <w:rPr>
           <w:b/>
           <w:sz w:val="24"/>
           <w:szCs w:val="24"/>
@@ -4440,7 +4979,14 @@
           <w:sz w:val="24"/>
           <w:szCs w:val="24"/>
         </w:rPr>
-        <w:t>12)  The following details should be populated once the specimen 4 is updated.</w:t>
+        <w:t>9</w:t>
+      </w:r>
+      <w:r>
+        <w:rPr>
+          <w:sz w:val="24"/>
+          <w:szCs w:val="24"/>
+        </w:rPr>
+        <w:t>)  The following details should be populated once the specimen 4 is updated.</w:t>
       </w:r>
     </w:p>
     <w:p>
@@ -4580,16 +5126,18 @@
           <w:p>
             <w:pPr>
               <w:rPr>
-                <w:sz w:val="24"/>
-                <w:szCs w:val="24"/>
-              </w:rPr>
-            </w:pPr>
-            <w:r>
-              <w:rPr>
-                <w:sz w:val="24"/>
-                <w:szCs w:val="24"/>
-              </w:rPr>
-              <w:t>Molecular</w:t>
+                <w:b/>
+                <w:sz w:val="24"/>
+                <w:szCs w:val="24"/>
+              </w:rPr>
+            </w:pPr>
+            <w:r>
+              <w:rPr>
+                <w:b/>
+                <w:sz w:val="24"/>
+                <w:szCs w:val="24"/>
+              </w:rPr>
+              <w:t>ACOSOG Z6041: Phase 2 Trial o_261_221</w:t>
             </w:r>
           </w:p>
         </w:tc>
@@ -4633,7 +5181,7 @@
                 <w:sz w:val="24"/>
                 <w:szCs w:val="24"/>
               </w:rPr>
-              <w:t>DNA</w:t>
+              <w:t>Tissue</w:t>
             </w:r>
           </w:p>
         </w:tc>
@@ -4658,6 +5206,50 @@
                 <w:szCs w:val="24"/>
               </w:rPr>
               <w:t>Tissue Site</w:t>
+            </w:r>
+          </w:p>
+        </w:tc>
+        <w:tc>
+          <w:tcPr>
+            <w:tcW w:w="0" w:type="auto"/>
+          </w:tcPr>
+          <w:p>
+            <w:pPr>
+              <w:rPr>
+                <w:sz w:val="24"/>
+                <w:szCs w:val="24"/>
+              </w:rPr>
+            </w:pPr>
+            <w:r>
+              <w:rPr>
+                <w:sz w:val="24"/>
+                <w:szCs w:val="24"/>
+              </w:rPr>
+              <w:t>Frozen Tissue</w:t>
+            </w:r>
+          </w:p>
+        </w:tc>
+      </w:tr>
+      <w:tr>
+        <w:tc>
+          <w:tcPr>
+            <w:tcW w:w="0" w:type="auto"/>
+          </w:tcPr>
+          <w:p>
+            <w:pPr>
+              <w:rPr>
+                <w:b/>
+                <w:sz w:val="24"/>
+                <w:szCs w:val="24"/>
+              </w:rPr>
+            </w:pPr>
+            <w:r>
+              <w:rPr>
+                <w:b/>
+                <w:sz w:val="24"/>
+                <w:szCs w:val="24"/>
+              </w:rPr>
+              <w:t>Tissue Side</w:t>
             </w:r>
           </w:p>
         </w:tc>
@@ -4703,7 +5295,7 @@
                 <w:sz w:val="24"/>
                 <w:szCs w:val="24"/>
               </w:rPr>
-              <w:t>Tissue Side</w:t>
+              <w:t>Pathological Status</w:t>
             </w:r>
           </w:p>
         </w:tc>
@@ -4749,8 +5341,7 @@
                 <w:sz w:val="24"/>
                 <w:szCs w:val="24"/>
               </w:rPr>
-              <w:lastRenderedPageBreak/>
-              <w:t>Pathological Status</w:t>
+              <w:t>Created On Date</w:t>
             </w:r>
           </w:p>
         </w:tc>
@@ -4796,7 +5387,7 @@
                 <w:sz w:val="24"/>
                 <w:szCs w:val="24"/>
               </w:rPr>
-              <w:t>Created On Date</w:t>
+              <w:t>Quantity</w:t>
             </w:r>
           </w:p>
         </w:tc>
@@ -4840,50 +5431,6 @@
                 <w:sz w:val="24"/>
                 <w:szCs w:val="24"/>
               </w:rPr>
-              <w:t>Quantity</w:t>
-            </w:r>
-          </w:p>
-        </w:tc>
-        <w:tc>
-          <w:tcPr>
-            <w:tcW w:w="0" w:type="auto"/>
-          </w:tcPr>
-          <w:p>
-            <w:pPr>
-              <w:rPr>
-                <w:sz w:val="24"/>
-                <w:szCs w:val="24"/>
-              </w:rPr>
-            </w:pPr>
-            <w:r>
-              <w:rPr>
-                <w:sz w:val="24"/>
-                <w:szCs w:val="24"/>
-              </w:rPr>
-              <w:t>2.75</w:t>
-            </w:r>
-          </w:p>
-        </w:tc>
-      </w:tr>
-      <w:tr>
-        <w:tc>
-          <w:tcPr>
-            <w:tcW w:w="0" w:type="auto"/>
-          </w:tcPr>
-          <w:p>
-            <w:pPr>
-              <w:rPr>
-                <w:b/>
-                <w:sz w:val="24"/>
-                <w:szCs w:val="24"/>
-              </w:rPr>
-            </w:pPr>
-            <w:r>
-              <w:rPr>
-                <w:b/>
-                <w:sz w:val="24"/>
-                <w:szCs w:val="24"/>
-              </w:rPr>
               <w:t>Concentration</w:t>
             </w:r>
           </w:p>
@@ -4904,7 +5451,7 @@
                 <w:sz w:val="24"/>
                 <w:szCs w:val="24"/>
               </w:rPr>
-              <w:t>0.001</w:t>
+              <w:t>10</w:t>
             </w:r>
           </w:p>
         </w:tc>
@@ -4948,7 +5495,7 @@
                 <w:sz w:val="24"/>
                 <w:szCs w:val="24"/>
               </w:rPr>
-              <w:t>Manual</w:t>
+              <w:t>0 (disabled)</w:t>
             </w:r>
           </w:p>
         </w:tc>
@@ -4992,7 +5539,7 @@
                 <w:sz w:val="24"/>
                 <w:szCs w:val="24"/>
               </w:rPr>
-              <w:t>Molecular Specimen Outside cp</w:t>
+              <w:t>Auto</w:t>
             </w:r>
           </w:p>
         </w:tc>
@@ -5036,6 +5583,50 @@
                 <w:sz w:val="24"/>
                 <w:szCs w:val="24"/>
               </w:rPr>
+              <w:t>Specimen Outside cp</w:t>
+            </w:r>
+          </w:p>
+        </w:tc>
+      </w:tr>
+      <w:tr>
+        <w:tc>
+          <w:tcPr>
+            <w:tcW w:w="0" w:type="auto"/>
+          </w:tcPr>
+          <w:p>
+            <w:pPr>
+              <w:rPr>
+                <w:b/>
+                <w:sz w:val="24"/>
+                <w:szCs w:val="24"/>
+              </w:rPr>
+            </w:pPr>
+            <w:r>
+              <w:rPr>
+                <w:b/>
+                <w:sz w:val="24"/>
+                <w:szCs w:val="24"/>
+              </w:rPr>
+              <w:t>Received Event</w:t>
+            </w:r>
+          </w:p>
+        </w:tc>
+        <w:tc>
+          <w:tcPr>
+            <w:tcW w:w="0" w:type="auto"/>
+          </w:tcPr>
+          <w:p>
+            <w:pPr>
+              <w:rPr>
+                <w:sz w:val="24"/>
+                <w:szCs w:val="24"/>
+              </w:rPr>
+            </w:pPr>
+            <w:r>
+              <w:rPr>
+                <w:sz w:val="24"/>
+                <w:szCs w:val="24"/>
+              </w:rPr>
               <w:t>Default</w:t>
             </w:r>
           </w:p>
@@ -5060,50 +5651,6 @@
                 <w:sz w:val="24"/>
                 <w:szCs w:val="24"/>
               </w:rPr>
-              <w:t>Received Event</w:t>
-            </w:r>
-          </w:p>
-        </w:tc>
-        <w:tc>
-          <w:tcPr>
-            <w:tcW w:w="0" w:type="auto"/>
-          </w:tcPr>
-          <w:p>
-            <w:pPr>
-              <w:rPr>
-                <w:sz w:val="24"/>
-                <w:szCs w:val="24"/>
-              </w:rPr>
-            </w:pPr>
-            <w:r>
-              <w:rPr>
-                <w:sz w:val="24"/>
-                <w:szCs w:val="24"/>
-              </w:rPr>
-              <w:t>Default</w:t>
-            </w:r>
-          </w:p>
-        </w:tc>
-      </w:tr>
-      <w:tr>
-        <w:tc>
-          <w:tcPr>
-            <w:tcW w:w="0" w:type="auto"/>
-          </w:tcPr>
-          <w:p>
-            <w:pPr>
-              <w:rPr>
-                <w:b/>
-                <w:sz w:val="24"/>
-                <w:szCs w:val="24"/>
-              </w:rPr>
-            </w:pPr>
-            <w:r>
-              <w:rPr>
-                <w:b/>
-                <w:sz w:val="24"/>
-                <w:szCs w:val="24"/>
-              </w:rPr>
               <w:t>External Identifier</w:t>
             </w:r>
           </w:p>
@@ -5115,7 +5662,6 @@
           <w:p>
             <w:pPr>
               <w:rPr>
-                <w:b/>
                 <w:sz w:val="24"/>
                 <w:szCs w:val="24"/>
               </w:rPr>
@@ -5246,7 +5792,14 @@
           <w:sz w:val="24"/>
           <w:szCs w:val="24"/>
         </w:rPr>
-        <w:t xml:space="preserve">11) </w:t>
+        <w:t>10</w:t>
+      </w:r>
+      <w:r>
+        <w:rPr>
+          <w:sz w:val="24"/>
+          <w:szCs w:val="24"/>
+        </w:rPr>
+        <w:t xml:space="preserve">) </w:t>
       </w:r>
       <w:r>
         <w:rPr>
@@ -5261,7 +5814,7 @@
           <w:sz w:val="24"/>
           <w:szCs w:val="24"/>
         </w:rPr>
-        <w:t xml:space="preserve"> page should be displayed with label field being populated with an “</w:t>
+        <w:t xml:space="preserve"> page should be displayed</w:t>
       </w:r>
       <w:r>
         <w:rPr>
@@ -5269,31 +5822,160 @@
           <w:sz w:val="24"/>
           <w:szCs w:val="24"/>
         </w:rPr>
-        <w:t>AutoGenerated” word.</w:t>
+        <w:t>.</w:t>
       </w:r>
     </w:p>
     <w:p>
       <w:pPr>
         <w:spacing w:after="0"/>
         <w:rPr>
-          <w:sz w:val="24"/>
-          <w:szCs w:val="24"/>
-        </w:rPr>
-      </w:pPr>
-      <w:r>
-        <w:rPr>
           <w:rStyle w:val="blackar"/>
           <w:sz w:val="24"/>
           <w:szCs w:val="24"/>
         </w:rPr>
-        <w:t>12)”</w:t>
-      </w:r>
-      <w:r>
-        <w:rPr>
-          <w:sz w:val="24"/>
-          <w:szCs w:val="24"/>
-        </w:rPr>
-        <w:t xml:space="preserve"> Specimens successfully created.” Message should be displayed with specimen label being autopopulated eg 144,145,146 and 147</w:t>
+      </w:pPr>
+      <w:r>
+        <w:rPr>
+          <w:rStyle w:val="blackar"/>
+          <w:sz w:val="24"/>
+          <w:szCs w:val="24"/>
+        </w:rPr>
+        <w:t>12)</w:t>
+      </w:r>
+      <w:r>
+        <w:rPr>
+          <w:rStyle w:val="blackar"/>
+          <w:sz w:val="24"/>
+          <w:szCs w:val="24"/>
+        </w:rPr>
+        <w:t xml:space="preserve"> Same Storage container will be allocated to all the specimens.</w:t>
+      </w:r>
+    </w:p>
+    <w:p>
+      <w:pPr>
+        <w:spacing w:after="0"/>
+        <w:rPr>
+          <w:rStyle w:val="blackar"/>
+          <w:sz w:val="24"/>
+          <w:szCs w:val="24"/>
+        </w:rPr>
+      </w:pPr>
+      <w:r>
+        <w:rPr>
+          <w:rStyle w:val="blackar"/>
+          <w:sz w:val="24"/>
+          <w:szCs w:val="24"/>
+        </w:rPr>
+        <w:t>13) Auto storage container would list “</w:t>
+      </w:r>
+      <w:r>
+        <w:rPr>
+          <w:rStyle w:val="blackar"/>
+          <w:sz w:val="24"/>
+          <w:szCs w:val="24"/>
+        </w:rPr>
+        <w:t>LTP1_Z6401_Tissue_AnyType_344</w:t>
+      </w:r>
+      <w:r>
+        <w:rPr>
+          <w:rStyle w:val="blackar"/>
+          <w:sz w:val="24"/>
+          <w:szCs w:val="24"/>
+        </w:rPr>
+        <w:t xml:space="preserve">” </w:t>
+      </w:r>
+      <w:r>
+        <w:rPr>
+          <w:rStyle w:val="blackar"/>
+          <w:sz w:val="24"/>
+          <w:szCs w:val="24"/>
+        </w:rPr>
+        <w:t xml:space="preserve">container of site “LTP1” </w:t>
+      </w:r>
+      <w:r>
+        <w:rPr>
+          <w:rStyle w:val="blackar"/>
+          <w:sz w:val="24"/>
+          <w:szCs w:val="24"/>
+        </w:rPr>
+        <w:t>for Specimen3 and Specimen4. First empty position will be allocated to them in the container.</w:t>
+      </w:r>
+      <w:r>
+        <w:rPr>
+          <w:rStyle w:val="blackar"/>
+          <w:sz w:val="24"/>
+          <w:szCs w:val="24"/>
+        </w:rPr>
+        <w:t xml:space="preserve"> Container “</w:t>
+      </w:r>
+      <w:r>
+        <w:rPr>
+          <w:rStyle w:val="blackar"/>
+          <w:sz w:val="24"/>
+          <w:szCs w:val="24"/>
+        </w:rPr>
+        <w:t>LTP1_OnlyCP_OtherClass_OtherType_343</w:t>
+      </w:r>
+      <w:r>
+        <w:rPr>
+          <w:rStyle w:val="blackar"/>
+          <w:sz w:val="24"/>
+          <w:szCs w:val="24"/>
+        </w:rPr>
+        <w:t>” of site “LTP1” will be listed for derivative of Specimen3.</w:t>
+      </w:r>
+    </w:p>
+    <w:p>
+      <w:pPr>
+        <w:spacing w:after="0"/>
+        <w:rPr>
+          <w:sz w:val="24"/>
+          <w:szCs w:val="24"/>
+        </w:rPr>
+      </w:pPr>
+      <w:r>
+        <w:rPr>
+          <w:rStyle w:val="blackar"/>
+          <w:sz w:val="24"/>
+          <w:szCs w:val="24"/>
+        </w:rPr>
+        <w:t>14</w:t>
+      </w:r>
+      <w:r>
+        <w:rPr>
+          <w:rStyle w:val="blackar"/>
+          <w:sz w:val="24"/>
+          <w:szCs w:val="24"/>
+        </w:rPr>
+        <w:t>) “</w:t>
+      </w:r>
+      <w:r>
+        <w:rPr>
+          <w:sz w:val="24"/>
+          <w:szCs w:val="24"/>
+        </w:rPr>
+        <w:t xml:space="preserve">Specimens successfully created.” </w:t>
+      </w:r>
+      <w:r>
+        <w:rPr>
+          <w:sz w:val="24"/>
+          <w:szCs w:val="24"/>
+        </w:rPr>
+        <w:t>m</w:t>
+      </w:r>
+      <w:r>
+        <w:rPr>
+          <w:sz w:val="24"/>
+          <w:szCs w:val="24"/>
+        </w:rPr>
+        <w:t>essage should be displayed with specimen label being autopopulated eg 144,145,146 and 147</w:t>
+      </w:r>
+      <w:r>
+        <w:rPr>
+          <w:sz w:val="24"/>
+          <w:szCs w:val="24"/>
+        </w:rPr>
+        <w:t>. The St</w:t>
       </w:r>
     </w:p>
     <w:p>
@@ -5339,7 +6021,28 @@
           <w:sz w:val="24"/>
           <w:szCs w:val="24"/>
         </w:rPr>
-        <w:t>Search for the specimen via Simple Search as Simple Label equals 143 and verify that the specimen details are correctly autopopulated.</w:t>
+        <w:t>Search for</w:t>
+      </w:r>
+      <w:r>
+        <w:rPr>
+          <w:sz w:val="24"/>
+          <w:szCs w:val="24"/>
+        </w:rPr>
+        <w:t xml:space="preserve"> the specimen via Simple Search</w:t>
+      </w:r>
+      <w:r>
+        <w:rPr>
+          <w:sz w:val="24"/>
+          <w:szCs w:val="24"/>
+        </w:rPr>
+        <w:t>.</w:t>
+      </w:r>
+      <w:r>
+        <w:rPr>
+          <w:sz w:val="24"/>
+          <w:szCs w:val="24"/>
+        </w:rPr>
+        <w:t xml:space="preserve"> The recently added specimens would be listed in the search result.</w:t>
       </w:r>
     </w:p>
     <w:p>
@@ -5381,6 +6084,7 @@
           <w:sz w:val="24"/>
           <w:szCs w:val="24"/>
         </w:rPr>
+        <w:lastRenderedPageBreak/>
         <w:t>In CATISSUE_AUDIT_EVENT table new record should be entered with IP address equal to the IP address of the machine from which the action was performed and Event_Timepstamp equal to the date on which the action was performed. Event Type should contain INSERT for catissue_&lt;specimen type&gt;_specimen.</w:t>
       </w:r>
     </w:p>

</xml_diff>

<commit_message>
Updated Test cases content Multiple specimen, derivative, aliquot.
SVN-Revision: 25564
</commit_message>
<xml_diff>
--- a/TestCases/Manual/9598_ADD_Multiple_specimen_Outside_CP.docx
+++ b/TestCases/Manual/9598_ADD_Multiple_specimen_Outside_CP.docx
@@ -302,7 +302,21 @@
           <w:sz w:val="24"/>
           <w:szCs w:val="24"/>
         </w:rPr>
-        <w:t xml:space="preserve">Login as Administrator with the login credentials as </w:t>
+        <w:t xml:space="preserve">Login as </w:t>
+      </w:r>
+      <w:r>
+        <w:rPr>
+          <w:sz w:val="24"/>
+          <w:szCs w:val="24"/>
+        </w:rPr>
+        <w:t xml:space="preserve">Super </w:t>
+      </w:r>
+      <w:r>
+        <w:rPr>
+          <w:sz w:val="24"/>
+          <w:szCs w:val="24"/>
+        </w:rPr>
+        <w:t xml:space="preserve">Administrator with the login credentials as </w:t>
       </w:r>
       <w:hyperlink r:id="rId6" w:history="1">
         <w:r>

</xml_diff>

<commit_message>
Updated test case to include that each specimen behave independently of the other specimen created together.
SVN-Revision: 25591
</commit_message>
<xml_diff>
--- a/TestCases/Manual/9598_ADD_Multiple_specimen_Outside_CP.docx
+++ b/TestCases/Manual/9598_ADD_Multiple_specimen_Outside_CP.docx
@@ -120,8 +120,13 @@
         </w:rPr>
       </w:pPr>
       <w:r>
-        <w:t>Select Test case ID 9598 with short title ADD_Multiple_specimen_Outside_CP</w:t>
-      </w:r>
+        <w:t xml:space="preserve">Select Test case ID 9598 with short title </w:t>
+      </w:r>
+      <w:proofErr w:type="spellStart"/>
+      <w:r>
+        <w:t>ADD_Multiple_specimen_Outside_CP</w:t>
+      </w:r>
+      <w:proofErr w:type="spellEnd"/>
     </w:p>
     <w:p>
       <w:pPr>
@@ -238,11 +243,24 @@
           <w:szCs w:val="20"/>
         </w:rPr>
       </w:pPr>
-      <w:r>
-        <w:t>MySQL: https://ncisvn.nci.nih.gov/svn/catissue_persistent/caTissue Database Dump/v2</w:t>
-      </w:r>
-      <w:r>
-        <w:t>.0/MySQL and deploy application with label generator ON for specimens “</w:t>
+      <w:proofErr w:type="spellStart"/>
+      <w:r>
+        <w:t>MySQL</w:t>
+      </w:r>
+      <w:proofErr w:type="spellEnd"/>
+      <w:r>
+        <w:t>: https://ncisvn.nci.nih.gov/svn/catissue_persistent/caTissue Database Dump/v2</w:t>
+      </w:r>
+      <w:r>
+        <w:t>.0/</w:t>
+      </w:r>
+      <w:proofErr w:type="spellStart"/>
+      <w:r>
+        <w:t>MySQL</w:t>
+      </w:r>
+      <w:proofErr w:type="spellEnd"/>
+      <w:r>
+        <w:t xml:space="preserve"> and deploy application with label generator ON for specimens “</w:t>
       </w:r>
       <w:r>
         <w:t>edu.wustl.catissuecore.namegenerator.DefaultSpecimenLabelGenerator</w:t>
@@ -2512,6 +2530,7 @@
                 <w:szCs w:val="24"/>
               </w:rPr>
             </w:pPr>
+            <w:proofErr w:type="spellStart"/>
             <w:r>
               <w:rPr>
                 <w:sz w:val="24"/>
@@ -2519,6 +2538,7 @@
               </w:rPr>
               <w:t>cDNA</w:t>
             </w:r>
+            <w:proofErr w:type="spellEnd"/>
           </w:p>
         </w:tc>
       </w:tr>
@@ -6148,6 +6168,27 @@
         </w:rPr>
         <w:t>.</w:t>
       </w:r>
+      <w:r>
+        <w:rPr>
+          <w:sz w:val="24"/>
+          <w:szCs w:val="24"/>
+        </w:rPr>
+        <w:t xml:space="preserve"> The specimen</w:t>
+      </w:r>
+      <w:r>
+        <w:rPr>
+          <w:sz w:val="24"/>
+          <w:szCs w:val="24"/>
+        </w:rPr>
+        <w:t>s</w:t>
+      </w:r>
+      <w:r>
+        <w:rPr>
+          <w:sz w:val="24"/>
+          <w:szCs w:val="24"/>
+        </w:rPr>
+        <w:t xml:space="preserve"> created are treated as an independent specimen and therefore any event/modifications on such any specimen will be independent of others.</w:t>
+      </w:r>
     </w:p>
     <w:p>
       <w:pPr>
@@ -6215,6 +6256,47 @@
           <w:szCs w:val="24"/>
         </w:rPr>
         <w:t xml:space="preserve"> The recently added specimens would be listed in the search result.</w:t>
+      </w:r>
+    </w:p>
+    <w:p>
+      <w:pPr>
+        <w:pStyle w:val="ListParagraph"/>
+        <w:numPr>
+          <w:ilvl w:val="0"/>
+          <w:numId w:val="4"/>
+        </w:numPr>
+        <w:rPr>
+          <w:sz w:val="24"/>
+          <w:szCs w:val="24"/>
+        </w:rPr>
+      </w:pPr>
+      <w:r>
+        <w:rPr>
+          <w:sz w:val="24"/>
+          <w:szCs w:val="24"/>
+        </w:rPr>
+        <w:t>Open any specimen in edit mode and edit any attribute (Tissue Site/Tissue Side/Pathological status). The specimen gets edited independent of the other specimens created</w:t>
+      </w:r>
+      <w:r>
+        <w:rPr>
+          <w:sz w:val="24"/>
+          <w:szCs w:val="24"/>
+        </w:rPr>
+        <w:t xml:space="preserve"> </w:t>
+      </w:r>
+      <w:r>
+        <w:rPr>
+          <w:sz w:val="24"/>
+          <w:szCs w:val="24"/>
+        </w:rPr>
+        <w:t>along with</w:t>
+      </w:r>
+      <w:r>
+        <w:rPr>
+          <w:sz w:val="24"/>
+          <w:szCs w:val="24"/>
+        </w:rPr>
+        <w:t xml:space="preserve">. </w:t>
       </w:r>
     </w:p>
     <w:p>
@@ -6256,7 +6338,39 @@
           <w:sz w:val="24"/>
           <w:szCs w:val="24"/>
         </w:rPr>
-        <w:t>In CATISSUE_AUDIT_EVENT table new record should be entered with IP address equal to the IP address of the machine from which the action was performed and Event_Timepstamp equal to the date on which the action was performed. Event Type should contain INSERT for catissue_&lt;specimen type&gt;_specimen.</w:t>
+        <w:t xml:space="preserve">In CATISSUE_AUDIT_EVENT table new record should be entered with IP address equal to the IP address of the machine from which the action was performed and </w:t>
+      </w:r>
+      <w:proofErr w:type="spellStart"/>
+      <w:r>
+        <w:rPr>
+          <w:sz w:val="24"/>
+          <w:szCs w:val="24"/>
+        </w:rPr>
+        <w:t>Event_Timepstamp</w:t>
+      </w:r>
+      <w:proofErr w:type="spellEnd"/>
+      <w:r>
+        <w:rPr>
+          <w:sz w:val="24"/>
+          <w:szCs w:val="24"/>
+        </w:rPr>
+        <w:t xml:space="preserve"> equal to the date on which the action was performed. Event Type should contain INSERT for </w:t>
+      </w:r>
+      <w:proofErr w:type="spellStart"/>
+      <w:r>
+        <w:rPr>
+          <w:sz w:val="24"/>
+          <w:szCs w:val="24"/>
+        </w:rPr>
+        <w:t>catissue</w:t>
+      </w:r>
+      <w:proofErr w:type="spellEnd"/>
+      <w:r>
+        <w:rPr>
+          <w:sz w:val="24"/>
+          <w:szCs w:val="24"/>
+        </w:rPr>
+        <w:t>_&lt;specimen type&gt;_specimen.</w:t>
       </w:r>
     </w:p>
     <w:p>
@@ -6277,7 +6391,87 @@
           <w:sz w:val="24"/>
           <w:szCs w:val="24"/>
         </w:rPr>
-        <w:t>In CATISSUE_AUDIT_EVENT_LOG table Object_Name should contain catissue_&lt;specimen type&gt;_specimen, CATISSUE_EXTERNAL_IDENTIFIER (if added), CATISSUE_SPECIMEN_EVENT_PARAM, CATISSUE_SPECIMEN_POSITION, CATISSUE_CONSENT_TIER_STATUS and CATISSUE_SPECIMEN_CHAR. Object_ID is the unique ID of the object inserted. Parent_ID will be null for the main object (Specimen). Containment or reference type objects getting added will have a parent_id equal to the ID of the main Object being inserted. This table refers to CATISSUE_AUDIT_EVENT_LOG table which relates to the CATISSUE_AUDIT_EVENT table.</w:t>
+        <w:t xml:space="preserve">In CATISSUE_AUDIT_EVENT_LOG table </w:t>
+      </w:r>
+      <w:proofErr w:type="spellStart"/>
+      <w:r>
+        <w:rPr>
+          <w:sz w:val="24"/>
+          <w:szCs w:val="24"/>
+        </w:rPr>
+        <w:t>Object_Name</w:t>
+      </w:r>
+      <w:proofErr w:type="spellEnd"/>
+      <w:r>
+        <w:rPr>
+          <w:sz w:val="24"/>
+          <w:szCs w:val="24"/>
+        </w:rPr>
+        <w:t xml:space="preserve"> should contain </w:t>
+      </w:r>
+      <w:proofErr w:type="spellStart"/>
+      <w:r>
+        <w:rPr>
+          <w:sz w:val="24"/>
+          <w:szCs w:val="24"/>
+        </w:rPr>
+        <w:t>catissue</w:t>
+      </w:r>
+      <w:proofErr w:type="spellEnd"/>
+      <w:r>
+        <w:rPr>
+          <w:sz w:val="24"/>
+          <w:szCs w:val="24"/>
+        </w:rPr>
+        <w:t xml:space="preserve">_&lt;specimen type&gt;_specimen, CATISSUE_EXTERNAL_IDENTIFIER (if added), CATISSUE_SPECIMEN_EVENT_PARAM, CATISSUE_SPECIMEN_POSITION, CATISSUE_CONSENT_TIER_STATUS and CATISSUE_SPECIMEN_CHAR. </w:t>
+      </w:r>
+      <w:proofErr w:type="spellStart"/>
+      <w:r>
+        <w:rPr>
+          <w:sz w:val="24"/>
+          <w:szCs w:val="24"/>
+        </w:rPr>
+        <w:t>Object_ID</w:t>
+      </w:r>
+      <w:proofErr w:type="spellEnd"/>
+      <w:r>
+        <w:rPr>
+          <w:sz w:val="24"/>
+          <w:szCs w:val="24"/>
+        </w:rPr>
+        <w:t xml:space="preserve"> is the unique ID of the object inserted. </w:t>
+      </w:r>
+      <w:proofErr w:type="spellStart"/>
+      <w:r>
+        <w:rPr>
+          <w:sz w:val="24"/>
+          <w:szCs w:val="24"/>
+        </w:rPr>
+        <w:t>Parent_ID</w:t>
+      </w:r>
+      <w:proofErr w:type="spellEnd"/>
+      <w:r>
+        <w:rPr>
+          <w:sz w:val="24"/>
+          <w:szCs w:val="24"/>
+        </w:rPr>
+        <w:t xml:space="preserve"> will be null for the main object (Specimen). Containment or reference type objects getting added will have a </w:t>
+      </w:r>
+      <w:proofErr w:type="spellStart"/>
+      <w:r>
+        <w:rPr>
+          <w:sz w:val="24"/>
+          <w:szCs w:val="24"/>
+        </w:rPr>
+        <w:t>parent_id</w:t>
+      </w:r>
+      <w:proofErr w:type="spellEnd"/>
+      <w:r>
+        <w:rPr>
+          <w:sz w:val="24"/>
+          <w:szCs w:val="24"/>
+        </w:rPr>
+        <w:t xml:space="preserve"> equal to the ID of the main Object being inserted. This table refers to CATISSUE_AUDIT_EVENT_LOG table which relates to the CATISSUE_AUDIT_EVENT table.</w:t>
       </w:r>
     </w:p>
     <w:p>

</xml_diff>